<commit_message>
Redis Cassandra NginX 设置
</commit_message>
<xml_diff>
--- a/Doc/环境安装.docx
+++ b/Doc/环境安装.docx
@@ -41,6 +41,7 @@
       </w:pPr>
       <w:bookmarkStart w:id="0" w:name="OLE_LINK1"/>
       <w:bookmarkStart w:id="1" w:name="OLE_LINK2"/>
+      <w:proofErr w:type="spellStart"/>
       <w:r>
         <w:rPr>
           <w:rStyle w:val="Strong"/>
@@ -78,6 +79,7 @@
       </w:r>
       <w:bookmarkEnd w:id="0"/>
       <w:bookmarkEnd w:id="1"/>
+      <w:proofErr w:type="spellEnd"/>
       <w:r>
         <w:rPr>
           <w:rStyle w:val="Strong"/>
@@ -118,6 +120,7 @@
       <w:r>
         <w:t>文件：</w:t>
       </w:r>
+      <w:proofErr w:type="spellStart"/>
       <w:r>
         <w:rPr>
           <w:bCs/>
@@ -131,6 +134,7 @@
         </w:rPr>
         <w:t>irtualBox</w:t>
       </w:r>
+      <w:proofErr w:type="spellEnd"/>
     </w:p>
     <w:p>
       <w:pPr>
@@ -263,6 +267,8 @@
       </w:r>
       <w:bookmarkStart w:id="4" w:name="OLE_LINK9"/>
       <w:bookmarkStart w:id="5" w:name="OLE_LINK10"/>
+      <w:bookmarkStart w:id="6" w:name="OLE_LINK11"/>
+      <w:bookmarkStart w:id="7" w:name="OLE_LINK12"/>
       <w:r>
         <w:fldChar w:fldCharType="begin"/>
       </w:r>
@@ -279,7 +285,12 @@
         <w:fldChar w:fldCharType="end"/>
       </w:r>
       <w:r>
-        <w:t xml:space="preserve"> Team\Application Team\Warren\ISOs</w:t>
+        <w:t xml:space="preserve"> Team\Application Team\Warren\</w:t>
+      </w:r>
+      <w:bookmarkEnd w:id="6"/>
+      <w:bookmarkEnd w:id="7"/>
+      <w:r>
+        <w:t>ISOs</w:t>
       </w:r>
       <w:bookmarkEnd w:id="4"/>
       <w:bookmarkEnd w:id="5"/>
@@ -306,8 +317,13 @@
         <w:t>打开</w:t>
       </w:r>
       <w:r>
-        <w:t>Oracle VM VirtualBox</w:t>
-      </w:r>
+        <w:t xml:space="preserve">Oracle VM </w:t>
+      </w:r>
+      <w:proofErr w:type="spellStart"/>
+      <w:r>
+        <w:t>VirtualBox</w:t>
+      </w:r>
+      <w:proofErr w:type="spellEnd"/>
       <w:r>
         <w:rPr>
           <w:rFonts w:hint="eastAsia"/>
@@ -1244,12 +1260,28 @@
       <w:r>
         <w:t>指令：</w:t>
       </w:r>
-      <w:r>
-        <w:rPr>
-          <w:rFonts w:hint="eastAsia"/>
-        </w:rPr>
-        <w:t>sudo passwd</w:t>
-      </w:r>
+      <w:proofErr w:type="spellStart"/>
+      <w:r>
+        <w:rPr>
+          <w:rFonts w:hint="eastAsia"/>
+        </w:rPr>
+        <w:t>sudo</w:t>
+      </w:r>
+      <w:proofErr w:type="spellEnd"/>
+      <w:r>
+        <w:rPr>
+          <w:rFonts w:hint="eastAsia"/>
+        </w:rPr>
+        <w:t xml:space="preserve"> </w:t>
+      </w:r>
+      <w:proofErr w:type="spellStart"/>
+      <w:r>
+        <w:rPr>
+          <w:rFonts w:hint="eastAsia"/>
+        </w:rPr>
+        <w:t>passwd</w:t>
+      </w:r>
+      <w:proofErr w:type="spellEnd"/>
     </w:p>
     <w:p>
       <w:pPr>
@@ -1341,20 +1373,67 @@
         </w:numPr>
       </w:pPr>
       <w:r>
+        <w:rPr>
+          <w:rFonts w:hint="eastAsia"/>
+        </w:rPr>
+        <w:t>切换到</w:t>
+      </w:r>
+      <w:r>
+        <w:t>root</w:t>
+      </w:r>
+      <w:r>
+        <w:t>用户：</w:t>
+      </w:r>
+      <w:r>
+        <w:rPr>
+          <w:rFonts w:hint="eastAsia"/>
+        </w:rPr>
+        <w:t xml:space="preserve"> </w:t>
+      </w:r>
+      <w:proofErr w:type="spellStart"/>
+      <w:r>
+        <w:rPr>
+          <w:rFonts w:hint="eastAsia"/>
+        </w:rPr>
+        <w:t>sudo</w:t>
+      </w:r>
+      <w:proofErr w:type="spellEnd"/>
+      <w:r>
+        <w:t xml:space="preserve"> </w:t>
+      </w:r>
+      <w:proofErr w:type="spellStart"/>
+      <w:r>
+        <w:t>su</w:t>
+      </w:r>
+      <w:proofErr w:type="spellEnd"/>
+    </w:p>
+    <w:p>
+      <w:pPr>
+        <w:pStyle w:val="ListParagraph"/>
+        <w:numPr>
+          <w:ilvl w:val="0"/>
+          <w:numId w:val="2"/>
+        </w:numPr>
+      </w:pPr>
+      <w:r>
         <w:t>安装</w:t>
       </w:r>
+      <w:proofErr w:type="spellStart"/>
       <w:r>
         <w:t>WinSCP</w:t>
       </w:r>
+      <w:proofErr w:type="spellEnd"/>
     </w:p>
     <w:p>
       <w:pPr>
         <w:pStyle w:val="ListParagraph"/>
         <w:ind w:left="1080"/>
       </w:pPr>
+      <w:proofErr w:type="spellStart"/>
       <w:r>
         <w:t>WinSCP</w:t>
       </w:r>
+      <w:proofErr w:type="spellEnd"/>
       <w:r>
         <w:rPr>
           <w:rFonts w:hint="eastAsia"/>
@@ -1391,9 +1470,11 @@
       <w:r>
         <w:t>虚拟机和</w:t>
       </w:r>
+      <w:proofErr w:type="spellStart"/>
       <w:r>
         <w:t>windws</w:t>
       </w:r>
+      <w:proofErr w:type="spellEnd"/>
       <w:r>
         <w:t>之间传输</w:t>
       </w:r>
@@ -1440,6 +1521,7 @@
           <w:rFonts w:hint="eastAsia"/>
           <w:bCs/>
         </w:rPr>
+        <w:lastRenderedPageBreak/>
         <w:t>地址</w:t>
       </w:r>
       <w:r>
@@ -1449,7 +1531,15 @@
         <w:t>：</w:t>
       </w:r>
       <w:r>
-        <w:t>\\ch01w0102\ACS2\Software Team\Application Team\PengJiang\Tools\</w:t>
+        <w:t>\\ch01w0102\ACS2\Software Team\Application Team\</w:t>
+      </w:r>
+      <w:proofErr w:type="spellStart"/>
+      <w:r>
+        <w:t>PengJiang</w:t>
+      </w:r>
+      <w:proofErr w:type="spellEnd"/>
+      <w:r>
+        <w:t>\Tools\</w:t>
       </w:r>
     </w:p>
     <w:p>
@@ -1464,7 +1554,6 @@
         <w:rPr>
           <w:rFonts w:hint="eastAsia"/>
         </w:rPr>
-        <w:lastRenderedPageBreak/>
         <w:t>配置</w:t>
       </w:r>
       <w:r>
@@ -1578,11 +1667,19 @@
         <w:pStyle w:val="ListParagraph"/>
         <w:ind w:left="1080"/>
       </w:pPr>
-      <w:r>
-        <w:rPr>
-          <w:rFonts w:hint="eastAsia"/>
-        </w:rPr>
-        <w:t>VirtualBox-&gt;</w:t>
+      <w:proofErr w:type="spellStart"/>
+      <w:r>
+        <w:rPr>
+          <w:rFonts w:hint="eastAsia"/>
+        </w:rPr>
+        <w:t>VirtualBox</w:t>
+      </w:r>
+      <w:proofErr w:type="spellEnd"/>
+      <w:r>
+        <w:rPr>
+          <w:rFonts w:hint="eastAsia"/>
+        </w:rPr>
+        <w:t>-&gt;</w:t>
       </w:r>
       <w:r>
         <w:t xml:space="preserve"> </w:t>
@@ -1611,8 +1708,13 @@
         </w:rPr>
         <w:t>添加</w:t>
       </w:r>
-      <w:r>
-        <w:t>VirtualBox Host-Only</w:t>
+      <w:proofErr w:type="spellStart"/>
+      <w:r>
+        <w:t>VirtualBox</w:t>
+      </w:r>
+      <w:proofErr w:type="spellEnd"/>
+      <w:r>
+        <w:t xml:space="preserve"> Host-Only</w:t>
       </w:r>
     </w:p>
     <w:p>
@@ -1702,8 +1804,13 @@
       <w:r>
         <w:t xml:space="preserve"> </w:t>
       </w:r>
-      <w:r>
-        <w:t>VirtualBox Host-Only Network</w:t>
+      <w:proofErr w:type="spellStart"/>
+      <w:r>
+        <w:t>VirtualBox</w:t>
+      </w:r>
+      <w:proofErr w:type="spellEnd"/>
+      <w:r>
+        <w:t xml:space="preserve"> Host-Only Network</w:t>
       </w:r>
     </w:p>
     <w:p>
@@ -1758,9 +1865,11 @@
         <w:pStyle w:val="ListParagraph"/>
         <w:ind w:left="1080"/>
       </w:pPr>
+      <w:proofErr w:type="spellStart"/>
       <w:r>
         <w:t>VirtualBox</w:t>
       </w:r>
+      <w:proofErr w:type="spellEnd"/>
       <w:r>
         <w:t xml:space="preserve"> Network setting</w:t>
       </w:r>
@@ -1838,14 +1947,27 @@
         </w:rPr>
         <w:t>执行</w:t>
       </w:r>
-      <w:r>
-        <w:rPr>
-          <w:rFonts w:hint="eastAsia"/>
-        </w:rPr>
-        <w:t xml:space="preserve">sudo </w:t>
-      </w:r>
-      <w:r>
-        <w:t xml:space="preserve">ifconfig </w:t>
+      <w:proofErr w:type="spellStart"/>
+      <w:r>
+        <w:rPr>
+          <w:rFonts w:hint="eastAsia"/>
+        </w:rPr>
+        <w:t>sudo</w:t>
+      </w:r>
+      <w:proofErr w:type="spellEnd"/>
+      <w:r>
+        <w:rPr>
+          <w:rFonts w:hint="eastAsia"/>
+        </w:rPr>
+        <w:t xml:space="preserve"> </w:t>
+      </w:r>
+      <w:proofErr w:type="spellStart"/>
+      <w:r>
+        <w:t>ifconfig</w:t>
+      </w:r>
+      <w:proofErr w:type="spellEnd"/>
+      <w:r>
+        <w:t xml:space="preserve"> </w:t>
       </w:r>
       <w:r>
         <w:rPr>
@@ -1880,11 +2002,24 @@
       <w:r>
         <w:t>设置的</w:t>
       </w:r>
-      <w:r>
-        <w:t>ip]</w:t>
-      </w:r>
-      <w:r>
-        <w:t xml:space="preserve"> netmask </w:t>
+      <w:proofErr w:type="spellStart"/>
+      <w:r>
+        <w:t>ip</w:t>
+      </w:r>
+      <w:proofErr w:type="spellEnd"/>
+      <w:r>
+        <w:t>]</w:t>
+      </w:r>
+      <w:r>
+        <w:t xml:space="preserve"> </w:t>
+      </w:r>
+      <w:proofErr w:type="spellStart"/>
+      <w:r>
+        <w:t>netmask</w:t>
+      </w:r>
+      <w:proofErr w:type="spellEnd"/>
+      <w:r>
+        <w:t xml:space="preserve"> </w:t>
       </w:r>
       <w:r>
         <w:t>[</w:t>
@@ -1915,12 +2050,21 @@
         </w:rPr>
         <w:t>如（</w:t>
       </w:r>
-      <w:r>
-        <w:rPr>
-          <w:rFonts w:hint="eastAsia"/>
-        </w:rPr>
-        <w:t xml:space="preserve">sudo </w:t>
-      </w:r>
+      <w:proofErr w:type="spellStart"/>
+      <w:r>
+        <w:rPr>
+          <w:rFonts w:hint="eastAsia"/>
+        </w:rPr>
+        <w:t>sudo</w:t>
+      </w:r>
+      <w:proofErr w:type="spellEnd"/>
+      <w:r>
+        <w:rPr>
+          <w:rFonts w:hint="eastAsia"/>
+        </w:rPr>
+        <w:t xml:space="preserve"> </w:t>
+      </w:r>
+      <w:proofErr w:type="spellStart"/>
       <w:r>
         <w:rPr>
           <w:rFonts w:ascii="Arial" w:hAnsi="Arial" w:cs="Arial"/>
@@ -1928,7 +2072,37 @@
           <w:sz w:val="21"/>
           <w:szCs w:val="21"/>
         </w:rPr>
-        <w:t>ifconfig eth1 192.168.1.10 netmask 255.255.255.0</w:t>
+        <w:t>ifconfig</w:t>
+      </w:r>
+      <w:proofErr w:type="spellEnd"/>
+      <w:r>
+        <w:rPr>
+          <w:rFonts w:ascii="Arial" w:hAnsi="Arial" w:cs="Arial"/>
+          <w:color w:val="000000"/>
+          <w:sz w:val="21"/>
+          <w:szCs w:val="21"/>
+        </w:rPr>
+        <w:t xml:space="preserve"> eth1 192.168.1.10 </w:t>
+      </w:r>
+      <w:proofErr w:type="spellStart"/>
+      <w:r>
+        <w:rPr>
+          <w:rFonts w:ascii="Arial" w:hAnsi="Arial" w:cs="Arial"/>
+          <w:color w:val="000000"/>
+          <w:sz w:val="21"/>
+          <w:szCs w:val="21"/>
+        </w:rPr>
+        <w:t>netmask</w:t>
+      </w:r>
+      <w:proofErr w:type="spellEnd"/>
+      <w:r>
+        <w:rPr>
+          <w:rFonts w:ascii="Arial" w:hAnsi="Arial" w:cs="Arial"/>
+          <w:color w:val="000000"/>
+          <w:sz w:val="21"/>
+          <w:szCs w:val="21"/>
+        </w:rPr>
+        <w:t xml:space="preserve"> 255.255.255.0</w:t>
       </w:r>
       <w:r>
         <w:rPr>
@@ -1978,8 +2152,16 @@
         <w:rPr>
           <w:rFonts w:hint="eastAsia"/>
         </w:rPr>
-        <w:t xml:space="preserve"> ifconfig</w:t>
-      </w:r>
+        <w:t xml:space="preserve"> </w:t>
+      </w:r>
+      <w:proofErr w:type="spellStart"/>
+      <w:r>
+        <w:rPr>
+          <w:rFonts w:hint="eastAsia"/>
+        </w:rPr>
+        <w:t>ifconfig</w:t>
+      </w:r>
+      <w:proofErr w:type="spellEnd"/>
     </w:p>
     <w:p>
       <w:pPr>
@@ -2000,8 +2182,13 @@
       <w:r>
         <w:t>：</w:t>
       </w:r>
-      <w:r>
-        <w:t xml:space="preserve">sudo reboot   </w:t>
+      <w:proofErr w:type="spellStart"/>
+      <w:r>
+        <w:t>sudo</w:t>
+      </w:r>
+      <w:proofErr w:type="spellEnd"/>
+      <w:r>
+        <w:t xml:space="preserve"> reboot   </w:t>
       </w:r>
       <w:r>
         <w:rPr>
@@ -2156,10 +2343,7 @@
         <w:t>apt-get</w:t>
       </w:r>
       <w:r>
-        <w:t xml:space="preserve"> install </w:t>
-      </w:r>
-      <w:r>
-        <w:t>updata</w:t>
+        <w:t xml:space="preserve"> update</w:t>
       </w:r>
       <w:r>
         <w:rPr>
@@ -2200,8 +2384,6 @@
       <w:r>
         <w:t>外部访问：</w:t>
       </w:r>
-      <w:bookmarkStart w:id="6" w:name="_GoBack"/>
-      <w:bookmarkEnd w:id="6"/>
       <w:r>
         <w:t>vim</w:t>
       </w:r>
@@ -2215,8 +2397,44 @@
         <w:rPr>
           <w:rFonts w:hint="eastAsia"/>
         </w:rPr>
-        <w:t>/etc/ssh/sshd_config</w:t>
-      </w:r>
+        <w:t>/</w:t>
+      </w:r>
+      <w:proofErr w:type="spellStart"/>
+      <w:r>
+        <w:rPr>
+          <w:rFonts w:hint="eastAsia"/>
+        </w:rPr>
+        <w:t>etc</w:t>
+      </w:r>
+      <w:proofErr w:type="spellEnd"/>
+      <w:r>
+        <w:rPr>
+          <w:rFonts w:hint="eastAsia"/>
+        </w:rPr>
+        <w:t>/</w:t>
+      </w:r>
+      <w:proofErr w:type="spellStart"/>
+      <w:r>
+        <w:rPr>
+          <w:rFonts w:hint="eastAsia"/>
+        </w:rPr>
+        <w:t>ssh</w:t>
+      </w:r>
+      <w:proofErr w:type="spellEnd"/>
+      <w:r>
+        <w:rPr>
+          <w:rFonts w:hint="eastAsia"/>
+        </w:rPr>
+        <w:t>/</w:t>
+      </w:r>
+      <w:proofErr w:type="spellStart"/>
+      <w:r>
+        <w:rPr>
+          <w:rFonts w:hint="eastAsia"/>
+        </w:rPr>
+        <w:t>sshd_config</w:t>
+      </w:r>
+      <w:proofErr w:type="spellEnd"/>
       <w:r>
         <w:t xml:space="preserve">  </w:t>
       </w:r>
@@ -2229,12 +2447,14 @@
       <w:r>
         <w:t>将</w:t>
       </w:r>
+      <w:proofErr w:type="spellStart"/>
       <w:r>
         <w:rPr>
           <w:rFonts w:hint="eastAsia"/>
         </w:rPr>
         <w:t>PermitRootLogin</w:t>
       </w:r>
+      <w:proofErr w:type="spellEnd"/>
       <w:r>
         <w:t xml:space="preserve"> </w:t>
       </w:r>
@@ -2262,9 +2482,11 @@
       <w:r>
         <w:t>编辑器中，按</w:t>
       </w:r>
+      <w:proofErr w:type="spellStart"/>
       <w:r>
         <w:t>i</w:t>
       </w:r>
+      <w:proofErr w:type="spellEnd"/>
       <w:r>
         <w:t>进入编辑模式，编辑完成后</w:t>
       </w:r>
@@ -2287,8 +2509,16 @@
         <w:t>编辑模式，按：</w:t>
       </w:r>
       <w:r>
+        <w:rPr>
+          <w:rFonts w:hint="eastAsia"/>
+        </w:rPr>
+        <w:t>:</w:t>
+      </w:r>
+      <w:proofErr w:type="spellStart"/>
+      <w:r>
         <w:t>wq</w:t>
       </w:r>
+      <w:proofErr w:type="spellEnd"/>
       <w:r>
         <w:rPr>
           <w:rFonts w:hint="eastAsia"/>
@@ -2315,6 +2545,12 @@
       </w:r>
       <w:r>
         <w:t>：</w:t>
+      </w:r>
+      <w:r>
+        <w:rPr>
+          <w:rFonts w:hint="eastAsia"/>
+        </w:rPr>
+        <w:t>:</w:t>
       </w:r>
       <w:r>
         <w:t>q!</w:t>
@@ -2346,6 +2582,326 @@
         </w:rPr>
         <w:t>。</w:t>
       </w:r>
+    </w:p>
+    <w:p>
+      <w:pPr>
+        <w:pStyle w:val="ListParagraph"/>
+        <w:numPr>
+          <w:ilvl w:val="0"/>
+          <w:numId w:val="2"/>
+        </w:numPr>
+        <w:shd w:val="clear" w:color="auto" w:fill="FFFFFF"/>
+        <w:spacing w:after="0" w:line="240" w:lineRule="auto"/>
+        <w:jc w:val="both"/>
+        <w:rPr>
+          <w:rFonts w:hint="eastAsia"/>
+        </w:rPr>
+      </w:pPr>
+      <w:r>
+        <w:rPr>
+          <w:rFonts w:hint="eastAsia"/>
+        </w:rPr>
+        <w:t>安装</w:t>
+      </w:r>
+      <w:r>
+        <w:rPr>
+          <w:rFonts w:hint="eastAsia"/>
+        </w:rPr>
+        <w:t xml:space="preserve"> open </w:t>
+      </w:r>
+      <w:proofErr w:type="spellStart"/>
+      <w:r>
+        <w:rPr>
+          <w:rFonts w:hint="eastAsia"/>
+        </w:rPr>
+        <w:t>ssh</w:t>
+      </w:r>
+      <w:proofErr w:type="spellEnd"/>
+      <w:r>
+        <w:rPr>
+          <w:rFonts w:hint="eastAsia"/>
+        </w:rPr>
+        <w:t>：</w:t>
+      </w:r>
+      <w:proofErr w:type="spellStart"/>
+      <w:r>
+        <w:rPr>
+          <w:rFonts w:hint="eastAsia"/>
+        </w:rPr>
+        <w:t>sudo</w:t>
+      </w:r>
+      <w:proofErr w:type="spellEnd"/>
+      <w:r>
+        <w:rPr>
+          <w:rFonts w:hint="eastAsia"/>
+        </w:rPr>
+        <w:t xml:space="preserve"> apt-get install </w:t>
+      </w:r>
+      <w:proofErr w:type="spellStart"/>
+      <w:r>
+        <w:rPr>
+          <w:rFonts w:hint="eastAsia"/>
+        </w:rPr>
+        <w:t>openssh</w:t>
+      </w:r>
+      <w:proofErr w:type="spellEnd"/>
+      <w:r>
+        <w:rPr>
+          <w:rFonts w:hint="eastAsia"/>
+        </w:rPr>
+        <w:t>-server</w:t>
+      </w:r>
+    </w:p>
+    <w:p>
+      <w:pPr>
+        <w:pStyle w:val="ListParagraph"/>
+        <w:numPr>
+          <w:ilvl w:val="0"/>
+          <w:numId w:val="2"/>
+        </w:numPr>
+        <w:shd w:val="clear" w:color="auto" w:fill="FFFFFF"/>
+        <w:spacing w:after="0" w:line="240" w:lineRule="auto"/>
+        <w:jc w:val="both"/>
+      </w:pPr>
+      <w:r>
+        <w:rPr>
+          <w:rFonts w:hint="eastAsia"/>
+        </w:rPr>
+        <w:t>辑配置文件，允许以</w:t>
+      </w:r>
+      <w:r>
+        <w:rPr>
+          <w:rFonts w:hint="eastAsia"/>
+        </w:rPr>
+        <w:t xml:space="preserve"> root </w:t>
+      </w:r>
+      <w:r>
+        <w:rPr>
+          <w:rFonts w:hint="eastAsia"/>
+        </w:rPr>
+        <w:t>用户通过</w:t>
+      </w:r>
+      <w:r>
+        <w:rPr>
+          <w:rFonts w:hint="eastAsia"/>
+        </w:rPr>
+        <w:t xml:space="preserve"> </w:t>
+      </w:r>
+      <w:proofErr w:type="spellStart"/>
+      <w:r>
+        <w:rPr>
+          <w:rFonts w:hint="eastAsia"/>
+        </w:rPr>
+        <w:t>ssh</w:t>
+      </w:r>
+      <w:proofErr w:type="spellEnd"/>
+      <w:r>
+        <w:rPr>
+          <w:rFonts w:hint="eastAsia"/>
+        </w:rPr>
+        <w:t xml:space="preserve"> </w:t>
+      </w:r>
+      <w:r>
+        <w:rPr>
+          <w:rFonts w:hint="eastAsia"/>
+        </w:rPr>
+        <w:t>登录：</w:t>
+      </w:r>
+    </w:p>
+    <w:p>
+      <w:pPr>
+        <w:pStyle w:val="ListParagraph"/>
+        <w:shd w:val="clear" w:color="auto" w:fill="FFFFFF"/>
+        <w:spacing w:after="0" w:line="240" w:lineRule="auto"/>
+        <w:ind w:left="1080"/>
+        <w:jc w:val="both"/>
+        <w:rPr>
+          <w:rFonts w:hint="eastAsia"/>
+        </w:rPr>
+      </w:pPr>
+      <w:proofErr w:type="spellStart"/>
+      <w:proofErr w:type="gramStart"/>
+      <w:r>
+        <w:rPr>
+          <w:rFonts w:hint="eastAsia"/>
+        </w:rPr>
+        <w:t>sudo</w:t>
+      </w:r>
+      <w:proofErr w:type="spellEnd"/>
+      <w:proofErr w:type="gramEnd"/>
+      <w:r>
+        <w:rPr>
+          <w:rFonts w:hint="eastAsia"/>
+        </w:rPr>
+        <w:t xml:space="preserve"> vi /</w:t>
+      </w:r>
+      <w:proofErr w:type="spellStart"/>
+      <w:r>
+        <w:rPr>
+          <w:rFonts w:hint="eastAsia"/>
+        </w:rPr>
+        <w:t>etc</w:t>
+      </w:r>
+      <w:proofErr w:type="spellEnd"/>
+      <w:r>
+        <w:rPr>
+          <w:rFonts w:hint="eastAsia"/>
+        </w:rPr>
+        <w:t>/</w:t>
+      </w:r>
+      <w:proofErr w:type="spellStart"/>
+      <w:r>
+        <w:rPr>
+          <w:rFonts w:hint="eastAsia"/>
+        </w:rPr>
+        <w:t>ssh</w:t>
+      </w:r>
+      <w:proofErr w:type="spellEnd"/>
+      <w:r>
+        <w:rPr>
+          <w:rFonts w:hint="eastAsia"/>
+        </w:rPr>
+        <w:t>/</w:t>
+      </w:r>
+      <w:proofErr w:type="spellStart"/>
+      <w:r>
+        <w:rPr>
+          <w:rFonts w:hint="eastAsia"/>
+        </w:rPr>
+        <w:t>sshd_config</w:t>
+      </w:r>
+      <w:proofErr w:type="spellEnd"/>
+    </w:p>
+    <w:p>
+      <w:pPr>
+        <w:pStyle w:val="ListParagraph"/>
+        <w:shd w:val="clear" w:color="auto" w:fill="FFFFFF"/>
+        <w:spacing w:after="0" w:line="240" w:lineRule="auto"/>
+        <w:ind w:left="1080"/>
+        <w:jc w:val="both"/>
+        <w:rPr>
+          <w:rFonts w:hint="eastAsia"/>
+        </w:rPr>
+      </w:pPr>
+      <w:r>
+        <w:rPr>
+          <w:rFonts w:hint="eastAsia"/>
+        </w:rPr>
+        <w:t>找到：</w:t>
+      </w:r>
+      <w:proofErr w:type="spellStart"/>
+      <w:r>
+        <w:rPr>
+          <w:rFonts w:hint="eastAsia"/>
+        </w:rPr>
+        <w:t>PermitRootLogin</w:t>
+      </w:r>
+      <w:proofErr w:type="spellEnd"/>
+      <w:r>
+        <w:rPr>
+          <w:rFonts w:hint="eastAsia"/>
+        </w:rPr>
+        <w:t xml:space="preserve"> prohibit-password</w:t>
+      </w:r>
+      <w:r>
+        <w:rPr>
+          <w:rFonts w:hint="eastAsia"/>
+        </w:rPr>
+        <w:t>禁用</w:t>
+      </w:r>
+    </w:p>
+    <w:p>
+      <w:pPr>
+        <w:pStyle w:val="ListParagraph"/>
+        <w:shd w:val="clear" w:color="auto" w:fill="FFFFFF"/>
+        <w:spacing w:after="0" w:line="240" w:lineRule="auto"/>
+        <w:ind w:left="1080"/>
+        <w:jc w:val="both"/>
+        <w:rPr>
+          <w:rFonts w:hint="eastAsia"/>
+        </w:rPr>
+      </w:pPr>
+      <w:r>
+        <w:rPr>
+          <w:rFonts w:hint="eastAsia"/>
+        </w:rPr>
+        <w:t>添加：</w:t>
+      </w:r>
+      <w:proofErr w:type="spellStart"/>
+      <w:r>
+        <w:rPr>
+          <w:rFonts w:hint="eastAsia"/>
+        </w:rPr>
+        <w:t>PermitRootLogin</w:t>
+      </w:r>
+      <w:proofErr w:type="spellEnd"/>
+      <w:r>
+        <w:rPr>
+          <w:rFonts w:hint="eastAsia"/>
+        </w:rPr>
+        <w:t xml:space="preserve"> yes</w:t>
+      </w:r>
+    </w:p>
+    <w:p>
+      <w:pPr>
+        <w:pStyle w:val="ListParagraph"/>
+        <w:shd w:val="clear" w:color="auto" w:fill="FFFFFF"/>
+        <w:spacing w:after="0" w:line="240" w:lineRule="auto"/>
+        <w:ind w:left="1080"/>
+        <w:jc w:val="both"/>
+        <w:rPr>
+          <w:rFonts w:hint="eastAsia"/>
+        </w:rPr>
+      </w:pPr>
+      <w:bookmarkStart w:id="8" w:name="OLE_LINK20"/>
+      <w:bookmarkStart w:id="9" w:name="OLE_LINK21"/>
+      <w:proofErr w:type="spellStart"/>
+      <w:proofErr w:type="gramStart"/>
+      <w:r>
+        <w:rPr>
+          <w:rFonts w:hint="eastAsia"/>
+        </w:rPr>
+        <w:t>sudo</w:t>
+      </w:r>
+      <w:proofErr w:type="spellEnd"/>
+      <w:proofErr w:type="gramEnd"/>
+      <w:r>
+        <w:rPr>
+          <w:rFonts w:hint="eastAsia"/>
+        </w:rPr>
+        <w:t xml:space="preserve"> service </w:t>
+      </w:r>
+      <w:proofErr w:type="spellStart"/>
+      <w:r>
+        <w:rPr>
+          <w:rFonts w:hint="eastAsia"/>
+        </w:rPr>
+        <w:t>ssh</w:t>
+      </w:r>
+      <w:proofErr w:type="spellEnd"/>
+      <w:r>
+        <w:rPr>
+          <w:rFonts w:hint="eastAsia"/>
+        </w:rPr>
+        <w:t xml:space="preserve"> restar</w:t>
+      </w:r>
+      <w:bookmarkEnd w:id="8"/>
+      <w:bookmarkEnd w:id="9"/>
+      <w:r>
+        <w:rPr>
+          <w:rFonts w:hint="eastAsia"/>
+        </w:rPr>
+        <w:t>t</w:t>
+      </w:r>
+    </w:p>
+    <w:p>
+      <w:pPr>
+        <w:pStyle w:val="ListParagraph"/>
+        <w:numPr>
+          <w:ilvl w:val="0"/>
+          <w:numId w:val="2"/>
+        </w:numPr>
+      </w:pPr>
     </w:p>
     <w:p>
       <w:pPr>
@@ -2386,6 +2942,7 @@
             <w14:round/>
           </w14:textOutline>
         </w:rPr>
+        <w:lastRenderedPageBreak/>
         <w:t>安装</w:t>
       </w:r>
       <w:r>
@@ -2422,6 +2979,8 @@
       <w:r>
         <w:t xml:space="preserve">mono-4.4.2.11.tar.bz2 </w:t>
       </w:r>
+      <w:bookmarkStart w:id="10" w:name="_GoBack"/>
+      <w:bookmarkEnd w:id="10"/>
     </w:p>
     <w:p>
       <w:pPr>
@@ -2434,7 +2993,23 @@
         <w:t>地址</w:t>
       </w:r>
       <w:r>
-        <w:t>\\ch01w0102\ACS2\Software Team\Application Team\PengJiang\Tools\DevTools\Mono</w:t>
+        <w:t>\\ch01w0102\ACS2\Software Team\Application Team\</w:t>
+      </w:r>
+      <w:proofErr w:type="spellStart"/>
+      <w:r>
+        <w:t>PengJiang</w:t>
+      </w:r>
+      <w:proofErr w:type="spellEnd"/>
+      <w:r>
+        <w:t>\Tools\</w:t>
+      </w:r>
+      <w:proofErr w:type="spellStart"/>
+      <w:r>
+        <w:t>DevTools</w:t>
+      </w:r>
+      <w:proofErr w:type="spellEnd"/>
+      <w:r>
+        <w:t>\Mono</w:t>
       </w:r>
     </w:p>
     <w:p>
@@ -2450,12 +3025,13 @@
         <w:rPr>
           <w:rFonts w:hint="eastAsia"/>
         </w:rPr>
-        <w:lastRenderedPageBreak/>
         <w:t>启动</w:t>
       </w:r>
+      <w:proofErr w:type="spellStart"/>
       <w:r>
         <w:t>winSCP</w:t>
       </w:r>
+      <w:proofErr w:type="spellEnd"/>
       <w:r>
         <w:rPr>
           <w:noProof/>
@@ -2682,11 +3258,19 @@
       <w:r>
         <w:t>#</w:t>
       </w:r>
-      <w:r>
-        <w:rPr>
-          <w:rFonts w:hint="eastAsia"/>
-        </w:rPr>
-        <w:t>mkdir /opt/program</w:t>
+      <w:proofErr w:type="spellStart"/>
+      <w:r>
+        <w:rPr>
+          <w:rFonts w:hint="eastAsia"/>
+        </w:rPr>
+        <w:t>mkdir</w:t>
+      </w:r>
+      <w:proofErr w:type="spellEnd"/>
+      <w:r>
+        <w:rPr>
+          <w:rFonts w:hint="eastAsia"/>
+        </w:rPr>
+        <w:t xml:space="preserve"> /opt/program</w:t>
       </w:r>
     </w:p>
     <w:p>
@@ -2749,7 +3333,15 @@
         <w:t>#</w:t>
       </w:r>
       <w:r>
-        <w:t>tar –xvf mono-4.4.2.tar.gz</w:t>
+        <w:t>tar –</w:t>
+      </w:r>
+      <w:proofErr w:type="spellStart"/>
+      <w:r>
+        <w:t>xvf</w:t>
+      </w:r>
+      <w:proofErr w:type="spellEnd"/>
+      <w:r>
+        <w:t xml:space="preserve"> mono-4.4.2.tar.gz</w:t>
       </w:r>
     </w:p>
     <w:p>
@@ -2781,8 +3373,16 @@
         <w:rPr>
           <w:rFonts w:hint="eastAsia"/>
         </w:rPr>
-        <w:t>apt-get  install gcc</w:t>
-      </w:r>
+        <w:t xml:space="preserve">apt-get  install </w:t>
+      </w:r>
+      <w:proofErr w:type="spellStart"/>
+      <w:r>
+        <w:rPr>
+          <w:rFonts w:hint="eastAsia"/>
+        </w:rPr>
+        <w:t>gcc</w:t>
+      </w:r>
+      <w:proofErr w:type="spellEnd"/>
     </w:p>
     <w:p>
       <w:r>
@@ -2820,15 +3420,25 @@
         </w:rPr>
         <w:t xml:space="preserve"> </w:t>
       </w:r>
-      <w:r>
-        <w:t xml:space="preserve">gettext          </w:t>
+      <w:proofErr w:type="spellStart"/>
+      <w:r>
+        <w:t>gettext</w:t>
+      </w:r>
+      <w:proofErr w:type="spellEnd"/>
+      <w:r>
+        <w:t xml:space="preserve">          </w:t>
       </w:r>
       <w:r>
         <w:t>#</w:t>
       </w:r>
       <w:r>
-        <w:t>apt-get install gettext</w:t>
-      </w:r>
+        <w:t xml:space="preserve">apt-get install </w:t>
+      </w:r>
+      <w:proofErr w:type="spellStart"/>
+      <w:r>
+        <w:t>gettext</w:t>
+      </w:r>
+      <w:proofErr w:type="spellEnd"/>
     </w:p>
     <w:p>
       <w:r>
@@ -2876,11 +3486,24 @@
         </w:rPr>
         <w:t>./</w:t>
       </w:r>
-      <w:r>
-        <w:t xml:space="preserve">configure –prefix = </w:t>
-      </w:r>
-      <w:r>
-        <w:t>/usr(</w:t>
+      <w:proofErr w:type="gramStart"/>
+      <w:r>
+        <w:t>configure</w:t>
+      </w:r>
+      <w:proofErr w:type="gramEnd"/>
+      <w:r>
+        <w:t xml:space="preserve"> –prefix = </w:t>
+      </w:r>
+      <w:r>
+        <w:t>/</w:t>
+      </w:r>
+      <w:proofErr w:type="spellStart"/>
+      <w:r>
+        <w:t>usr</w:t>
+      </w:r>
+      <w:proofErr w:type="spellEnd"/>
+      <w:r>
+        <w:t>(</w:t>
       </w:r>
       <w:r>
         <w:rPr>
@@ -2895,8 +3518,16 @@
         <w:rPr>
           <w:rFonts w:hint="eastAsia"/>
         </w:rPr>
-        <w:t>/usr</w:t>
-      </w:r>
+        <w:t>/</w:t>
+      </w:r>
+      <w:proofErr w:type="spellStart"/>
+      <w:r>
+        <w:rPr>
+          <w:rFonts w:hint="eastAsia"/>
+        </w:rPr>
+        <w:t>usr</w:t>
+      </w:r>
+      <w:proofErr w:type="spellEnd"/>
       <w:r>
         <w:rPr>
           <w:rFonts w:hint="eastAsia"/>
@@ -3061,6 +3692,7 @@
         </w:rPr>
         <w:t>安装</w:t>
       </w:r>
+      <w:proofErr w:type="spellStart"/>
       <w:r>
         <w:rPr>
           <w:rStyle w:val="Strong"/>
@@ -3078,6 +3710,7 @@
         </w:rPr>
         <w:t>redis</w:t>
       </w:r>
+      <w:proofErr w:type="spellEnd"/>
     </w:p>
     <w:p>
       <w:pPr>
@@ -3093,8 +3726,13 @@
         <w:t>：</w:t>
       </w:r>
       <w:r>
-        <w:t>#apt-get install redis</w:t>
-      </w:r>
+        <w:t xml:space="preserve">#apt-get install </w:t>
+      </w:r>
+      <w:proofErr w:type="spellStart"/>
+      <w:r>
+        <w:t>redis</w:t>
+      </w:r>
+      <w:proofErr w:type="spellEnd"/>
     </w:p>
     <w:p>
       <w:pPr>
@@ -3116,7 +3754,31 @@
         <w:t>：</w:t>
       </w:r>
       <w:r>
-        <w:t>/etc/init.d/redis-server restart</w:t>
+        <w:t>/</w:t>
+      </w:r>
+      <w:proofErr w:type="spellStart"/>
+      <w:r>
+        <w:t>etc</w:t>
+      </w:r>
+      <w:proofErr w:type="spellEnd"/>
+      <w:r>
+        <w:t>/</w:t>
+      </w:r>
+      <w:proofErr w:type="spellStart"/>
+      <w:r>
+        <w:t>init.d</w:t>
+      </w:r>
+      <w:proofErr w:type="spellEnd"/>
+      <w:r>
+        <w:t>/</w:t>
+      </w:r>
+      <w:proofErr w:type="spellStart"/>
+      <w:r>
+        <w:t>redis</w:t>
+      </w:r>
+      <w:proofErr w:type="spellEnd"/>
+      <w:r>
+        <w:t>-server restart</w:t>
       </w:r>
     </w:p>
     <w:p>
@@ -3134,7 +3796,31 @@
         <w:t>：</w:t>
       </w:r>
       <w:r>
-        <w:t>/etc/init.d/redis-server stop</w:t>
+        <w:t>/</w:t>
+      </w:r>
+      <w:proofErr w:type="spellStart"/>
+      <w:r>
+        <w:t>etc</w:t>
+      </w:r>
+      <w:proofErr w:type="spellEnd"/>
+      <w:r>
+        <w:t>/</w:t>
+      </w:r>
+      <w:proofErr w:type="spellStart"/>
+      <w:r>
+        <w:t>init.d</w:t>
+      </w:r>
+      <w:proofErr w:type="spellEnd"/>
+      <w:r>
+        <w:t>/</w:t>
+      </w:r>
+      <w:proofErr w:type="spellStart"/>
+      <w:r>
+        <w:t>redis</w:t>
+      </w:r>
+      <w:proofErr w:type="spellEnd"/>
+      <w:r>
+        <w:t>-server stop</w:t>
       </w:r>
     </w:p>
     <w:p>
@@ -3148,7 +3834,31 @@
         <w:t>：</w:t>
       </w:r>
       <w:r>
-        <w:t>/etc/init.d/redis-server start</w:t>
+        <w:t>/</w:t>
+      </w:r>
+      <w:proofErr w:type="spellStart"/>
+      <w:r>
+        <w:t>etc</w:t>
+      </w:r>
+      <w:proofErr w:type="spellEnd"/>
+      <w:r>
+        <w:t>/</w:t>
+      </w:r>
+      <w:proofErr w:type="spellStart"/>
+      <w:r>
+        <w:t>init.d</w:t>
+      </w:r>
+      <w:proofErr w:type="spellEnd"/>
+      <w:r>
+        <w:t>/</w:t>
+      </w:r>
+      <w:proofErr w:type="spellStart"/>
+      <w:r>
+        <w:t>redis</w:t>
+      </w:r>
+      <w:proofErr w:type="spellEnd"/>
+      <w:r>
+        <w:t>-server start</w:t>
       </w:r>
     </w:p>
     <w:p>
@@ -3239,6 +3949,7 @@
           </w14:textOutline>
         </w:rPr>
       </w:pPr>
+      <w:proofErr w:type="spellStart"/>
       <w:r>
         <w:rPr>
           <w:rStyle w:val="Strong"/>
@@ -3256,6 +3967,7 @@
         </w:rPr>
         <w:t>RedisDesktopManager</w:t>
       </w:r>
+      <w:proofErr w:type="spellEnd"/>
     </w:p>
     <w:p>
       <w:pPr>
@@ -3278,16 +3990,16 @@
       <w:pPr>
         <w:ind w:left="720"/>
       </w:pPr>
-      <w:bookmarkStart w:id="7" w:name="OLE_LINK5"/>
-      <w:bookmarkStart w:id="8" w:name="OLE_LINK6"/>
+      <w:bookmarkStart w:id="11" w:name="OLE_LINK5"/>
+      <w:bookmarkStart w:id="12" w:name="OLE_LINK6"/>
       <w:r>
         <w:rPr>
           <w:rFonts w:hint="eastAsia"/>
         </w:rPr>
         <w:t>地址</w:t>
       </w:r>
-      <w:bookmarkEnd w:id="7"/>
-      <w:bookmarkEnd w:id="8"/>
+      <w:bookmarkEnd w:id="11"/>
+      <w:bookmarkEnd w:id="12"/>
       <w:r>
         <w:t>：</w:t>
       </w:r>
@@ -3298,8 +4010,29 @@
         <w:t xml:space="preserve">\ACS2\Software Team\Application </w:t>
       </w:r>
       <w:r>
-        <w:t>Team\PengJiang\Tools\DevTools\RedisDesktopManager</w:t>
-      </w:r>
+        <w:t>Team\</w:t>
+      </w:r>
+      <w:proofErr w:type="spellStart"/>
+      <w:r>
+        <w:t>PengJiang</w:t>
+      </w:r>
+      <w:proofErr w:type="spellEnd"/>
+      <w:r>
+        <w:t>\Tools\</w:t>
+      </w:r>
+      <w:proofErr w:type="spellStart"/>
+      <w:r>
+        <w:t>DevTools</w:t>
+      </w:r>
+      <w:proofErr w:type="spellEnd"/>
+      <w:r>
+        <w:t>\</w:t>
+      </w:r>
+      <w:proofErr w:type="spellStart"/>
+      <w:r>
+        <w:t>RedisDesktopManager</w:t>
+      </w:r>
+      <w:proofErr w:type="spellEnd"/>
     </w:p>
     <w:p>
       <w:pPr>
@@ -3467,7 +4200,7 @@
         <w:t>文件：</w:t>
       </w:r>
       <w:r>
-        <w:t>jdk-8u102-linux-x64.tar.gz</w:t>
+        <w:t>jdk-8u112-linux-x64.tar.gz</w:t>
       </w:r>
       <w:r>
         <w:t xml:space="preserve">    </w:t>
@@ -3478,6 +4211,20 @@
         </w:rPr>
         <w:t>地址</w:t>
       </w:r>
+      <w:r>
+        <w:rPr>
+          <w:rFonts w:hint="eastAsia"/>
+        </w:rPr>
+        <w:t>：</w:t>
+      </w:r>
+      <w:hyperlink r:id="rId22" w:history="1">
+        <w:r>
+          <w:rPr>
+            <w:rStyle w:val="Hyperlink"/>
+          </w:rPr>
+          <w:t>\\ch01w0102\ACS2\Software Team\Application Team\Xin\BPS-CI\Installation\DeployDependencies_Ubuntu\jdk-8u112-linux-x64.tar.gz</w:t>
+        </w:r>
+      </w:hyperlink>
     </w:p>
     <w:p>
       <w:pPr>
@@ -3496,6 +4243,9 @@
         <w:t>上传到虚拟机</w:t>
       </w:r>
       <w:r>
+        <w:t>/</w:t>
+      </w:r>
+      <w:r>
         <w:t>opt</w:t>
       </w:r>
       <w:r>
@@ -3516,10 +4266,18 @@
         <w:t>：</w:t>
       </w:r>
       <w:r>
-        <w:t xml:space="preserve">#tar –zxvf </w:t>
-      </w:r>
-      <w:r>
-        <w:t>jdk-8u102-linux-x64.tar.gz</w:t>
+        <w:t>#tar -</w:t>
+      </w:r>
+      <w:proofErr w:type="spellStart"/>
+      <w:r>
+        <w:t>zxvf</w:t>
+      </w:r>
+      <w:proofErr w:type="spellEnd"/>
+      <w:r>
+        <w:t xml:space="preserve"> </w:t>
+      </w:r>
+      <w:r>
+        <w:t>jdk-8u112-linux-x64.tar.gz</w:t>
       </w:r>
     </w:p>
     <w:p>
@@ -3530,6 +4288,7 @@
         <w:rPr>
           <w:rFonts w:hint="eastAsia"/>
         </w:rPr>
+        <w:lastRenderedPageBreak/>
         <w:t>修改</w:t>
       </w:r>
       <w:r>
@@ -3541,8 +4300,15 @@
         <w:ind w:left="720"/>
       </w:pPr>
       <w:r>
-        <w:lastRenderedPageBreak/>
-        <w:t>#vim /etc/profile</w:t>
+        <w:t>#vim /</w:t>
+      </w:r>
+      <w:proofErr w:type="spellStart"/>
+      <w:r>
+        <w:t>etc</w:t>
+      </w:r>
+      <w:proofErr w:type="spellEnd"/>
+      <w:r>
+        <w:t>/profile</w:t>
       </w:r>
     </w:p>
     <w:p>
@@ -3560,39 +4326,60 @@
       <w:pPr>
         <w:ind w:left="720"/>
       </w:pPr>
-      <w:r>
-        <w:rPr>
-          <w:rFonts w:hint="eastAsia"/>
-        </w:rPr>
-        <w:t>export JAVA_HOME=/usr/</w:t>
-      </w:r>
-      <w:r>
-        <w:t xml:space="preserve"> </w:t>
-      </w:r>
-      <w:r>
-        <w:t>jdk8u_102</w:t>
+      <w:proofErr w:type="gramStart"/>
+      <w:r>
+        <w:rPr>
+          <w:rFonts w:hint="eastAsia"/>
+        </w:rPr>
+        <w:t>export</w:t>
+      </w:r>
+      <w:proofErr w:type="gramEnd"/>
+      <w:r>
+        <w:rPr>
+          <w:rFonts w:hint="eastAsia"/>
+        </w:rPr>
+        <w:t xml:space="preserve"> JAVA_HOME=</w:t>
+      </w:r>
+      <w:r>
+        <w:t>/opt/jdk1.8.0_112</w:t>
       </w:r>
     </w:p>
     <w:p>
       <w:pPr>
         <w:ind w:left="720"/>
       </w:pPr>
-      <w:r>
-        <w:rPr>
-          <w:rFonts w:hint="eastAsia"/>
-        </w:rPr>
-        <w:t>export PATH=$JAVA_HOME/bin:$PATH</w:t>
+      <w:proofErr w:type="gramStart"/>
+      <w:r>
+        <w:rPr>
+          <w:rFonts w:hint="eastAsia"/>
+        </w:rPr>
+        <w:t>export</w:t>
+      </w:r>
+      <w:proofErr w:type="gramEnd"/>
+      <w:r>
+        <w:rPr>
+          <w:rFonts w:hint="eastAsia"/>
+        </w:rPr>
+        <w:t xml:space="preserve"> PATH=$JAVA_HOME/bin:$PATH</w:t>
       </w:r>
     </w:p>
     <w:p>
       <w:pPr>
         <w:ind w:left="720"/>
       </w:pPr>
-      <w:r>
-        <w:rPr>
-          <w:rFonts w:hint="eastAsia"/>
-        </w:rPr>
-        <w:t>export CLASSPATH=.:$JAVA_HOME/lib/dt.jar:$JAVA_HOME/lib/tools.jar</w:t>
+      <w:proofErr w:type="gramStart"/>
+      <w:r>
+        <w:rPr>
+          <w:rFonts w:hint="eastAsia"/>
+        </w:rPr>
+        <w:t>export</w:t>
+      </w:r>
+      <w:proofErr w:type="gramEnd"/>
+      <w:r>
+        <w:rPr>
+          <w:rFonts w:hint="eastAsia"/>
+        </w:rPr>
+        <w:t xml:space="preserve"> CLASSPATH=.:$JAVA_HOME/lib/dt.jar:$JAVA_HOME/lib/tools.jar</w:t>
       </w:r>
     </w:p>
     <w:p>
@@ -3621,7 +4408,15 @@
         <w:t>完成后执行</w:t>
       </w:r>
       <w:r>
-        <w:t># source /etc/profile</w:t>
+        <w:t># source /</w:t>
+      </w:r>
+      <w:proofErr w:type="spellStart"/>
+      <w:r>
+        <w:t>etc</w:t>
+      </w:r>
+      <w:proofErr w:type="spellEnd"/>
+      <w:r>
+        <w:t>/profile</w:t>
       </w:r>
     </w:p>
     <w:p>
@@ -3641,7 +4436,10 @@
         <w:t xml:space="preserve">  </w:t>
       </w:r>
       <w:r>
-        <w:t>#java –version</w:t>
+        <w:t>#java -</w:t>
+      </w:r>
+      <w:r>
+        <w:t>version</w:t>
       </w:r>
       <w:r>
         <w:rPr>
@@ -3765,7 +4563,23 @@
         <w:t>：</w:t>
       </w:r>
       <w:r>
-        <w:t xml:space="preserve">\\ch01w0102\ACS2\Software Team\Application Team\PengJiang\Tools\DevTools\Cassandra </w:t>
+        <w:t>\\ch01w0102\ACS2\Software Team\Application Team\</w:t>
+      </w:r>
+      <w:proofErr w:type="spellStart"/>
+      <w:r>
+        <w:t>PengJiang</w:t>
+      </w:r>
+      <w:proofErr w:type="spellEnd"/>
+      <w:r>
+        <w:t>\Tools\</w:t>
+      </w:r>
+      <w:proofErr w:type="spellStart"/>
+      <w:r>
+        <w:t>DevTools</w:t>
+      </w:r>
+      <w:proofErr w:type="spellEnd"/>
+      <w:r>
+        <w:t xml:space="preserve">\Cassandra </w:t>
       </w:r>
     </w:p>
     <w:p>
@@ -3811,7 +4625,15 @@
         <w:t xml:space="preserve"> </w:t>
       </w:r>
       <w:r>
-        <w:t xml:space="preserve">#tar –zxvf </w:t>
+        <w:t>#tar –</w:t>
+      </w:r>
+      <w:proofErr w:type="spellStart"/>
+      <w:r>
+        <w:t>zxvf</w:t>
+      </w:r>
+      <w:proofErr w:type="spellEnd"/>
+      <w:r>
+        <w:t xml:space="preserve"> </w:t>
       </w:r>
       <w:r>
         <w:t>apache-cassandra-3.7-bin.tar.gz</w:t>
@@ -3982,7 +4804,23 @@
         <w:t>：</w:t>
       </w:r>
       <w:r>
-        <w:t>\\ch01w0102\ACS2\Software Team\Application Team\PengJiang\Tools\DevTools\PostgreSQL</w:t>
+        <w:t>\\ch01w0102\ACS2\Software Team\Application Team\</w:t>
+      </w:r>
+      <w:proofErr w:type="spellStart"/>
+      <w:r>
+        <w:t>PengJiang</w:t>
+      </w:r>
+      <w:proofErr w:type="spellEnd"/>
+      <w:r>
+        <w:t>\Tools\</w:t>
+      </w:r>
+      <w:proofErr w:type="spellStart"/>
+      <w:r>
+        <w:t>DevTools</w:t>
+      </w:r>
+      <w:proofErr w:type="spellEnd"/>
+      <w:r>
+        <w:t>\PostgreSQL</w:t>
       </w:r>
     </w:p>
     <w:p>
@@ -3999,7 +4837,15 @@
         <w:t>工具</w:t>
       </w:r>
       <w:r>
-        <w:t>#apt-get install   Libreadline-dev</w:t>
+        <w:t xml:space="preserve">#apt-get install   </w:t>
+      </w:r>
+      <w:proofErr w:type="spellStart"/>
+      <w:r>
+        <w:t>Libreadline</w:t>
+      </w:r>
+      <w:proofErr w:type="spellEnd"/>
+      <w:r>
+        <w:t>-dev</w:t>
       </w:r>
     </w:p>
     <w:p>
@@ -4058,9 +4904,11 @@
         </w:rPr>
         <w:t>进入</w:t>
       </w:r>
+      <w:proofErr w:type="spellStart"/>
       <w:r>
         <w:t>postgre</w:t>
       </w:r>
+      <w:proofErr w:type="spellEnd"/>
       <w:r>
         <w:t>目录</w:t>
       </w:r>
@@ -4080,7 +4928,15 @@
         <w:t xml:space="preserve"> </w:t>
       </w:r>
       <w:r>
-        <w:t>./configure --prefix=/opt/pgsql9.5</w:t>
+        <w:t>./</w:t>
+      </w:r>
+      <w:proofErr w:type="gramStart"/>
+      <w:r>
+        <w:t>configure</w:t>
+      </w:r>
+      <w:proofErr w:type="gramEnd"/>
+      <w:r>
+        <w:t xml:space="preserve"> --prefix=/opt/pgsql9.5</w:t>
       </w:r>
     </w:p>
     <w:p>
@@ -4136,9 +4992,11 @@
         </w:rPr>
         <w:t>创建</w:t>
       </w:r>
+      <w:proofErr w:type="spellStart"/>
       <w:r>
         <w:t>postgresql</w:t>
       </w:r>
+      <w:proofErr w:type="spellEnd"/>
       <w:r>
         <w:rPr>
           <w:rFonts w:hint="eastAsia"/>
@@ -4157,9 +5015,11 @@
         </w:rPr>
         <w:t>创建</w:t>
       </w:r>
+      <w:proofErr w:type="spellStart"/>
       <w:r>
         <w:t>postgres</w:t>
       </w:r>
+      <w:proofErr w:type="spellEnd"/>
       <w:r>
         <w:rPr>
           <w:rFonts w:hint="eastAsia"/>
@@ -4173,8 +5033,21 @@
         <w:ind w:left="1080"/>
       </w:pPr>
       <w:r>
-        <w:t>#useradd postgres</w:t>
-      </w:r>
+        <w:t>#</w:t>
+      </w:r>
+      <w:proofErr w:type="spellStart"/>
+      <w:r>
+        <w:t>useradd</w:t>
+      </w:r>
+      <w:proofErr w:type="spellEnd"/>
+      <w:r>
+        <w:t xml:space="preserve"> </w:t>
+      </w:r>
+      <w:proofErr w:type="spellStart"/>
+      <w:r>
+        <w:t>postgres</w:t>
+      </w:r>
+      <w:proofErr w:type="spellEnd"/>
     </w:p>
     <w:p>
       <w:pPr>
@@ -4187,9 +5060,11 @@
         </w:rPr>
         <w:t>修改</w:t>
       </w:r>
+      <w:proofErr w:type="spellStart"/>
       <w:r>
         <w:t>postgres</w:t>
       </w:r>
+      <w:proofErr w:type="spellEnd"/>
       <w:r>
         <w:rPr>
           <w:rFonts w:hint="eastAsia"/>
@@ -4203,8 +5078,22 @@
         <w:ind w:left="1080"/>
       </w:pPr>
       <w:r>
-        <w:t>#passwd postgres</w:t>
-      </w:r>
+        <w:lastRenderedPageBreak/>
+        <w:t>#</w:t>
+      </w:r>
+      <w:proofErr w:type="spellStart"/>
+      <w:r>
+        <w:t>passwd</w:t>
+      </w:r>
+      <w:proofErr w:type="spellEnd"/>
+      <w:r>
+        <w:t xml:space="preserve"> </w:t>
+      </w:r>
+      <w:proofErr w:type="spellStart"/>
+      <w:r>
+        <w:t>postgres</w:t>
+      </w:r>
+      <w:proofErr w:type="spellEnd"/>
     </w:p>
     <w:p>
       <w:pPr>
@@ -4217,9 +5106,11 @@
         </w:rPr>
         <w:t>设置</w:t>
       </w:r>
+      <w:proofErr w:type="spellStart"/>
       <w:r>
         <w:t>postgres</w:t>
       </w:r>
+      <w:proofErr w:type="spellEnd"/>
       <w:r>
         <w:rPr>
           <w:rFonts w:hint="eastAsia"/>
@@ -4236,12 +5127,13 @@
         <w:rPr>
           <w:rFonts w:hint="eastAsia"/>
         </w:rPr>
-        <w:lastRenderedPageBreak/>
         <w:t>切换到</w:t>
       </w:r>
+      <w:proofErr w:type="spellStart"/>
       <w:r>
         <w:t>postgres</w:t>
       </w:r>
+      <w:proofErr w:type="spellEnd"/>
       <w:r>
         <w:rPr>
           <w:rFonts w:hint="eastAsia"/>
@@ -4255,8 +5147,21 @@
         <w:ind w:left="1080"/>
       </w:pPr>
       <w:r>
-        <w:t>#su - postgres</w:t>
-      </w:r>
+        <w:t>#</w:t>
+      </w:r>
+      <w:proofErr w:type="spellStart"/>
+      <w:r>
+        <w:t>su</w:t>
+      </w:r>
+      <w:proofErr w:type="spellEnd"/>
+      <w:r>
+        <w:t xml:space="preserve"> - </w:t>
+      </w:r>
+      <w:proofErr w:type="spellStart"/>
+      <w:r>
+        <w:t>postgres</w:t>
+      </w:r>
+      <w:proofErr w:type="spellEnd"/>
     </w:p>
     <w:p>
       <w:pPr>
@@ -4270,8 +5175,13 @@
         <w:t>编辑</w:t>
       </w:r>
       <w:r>
-        <w:t>~/.bash_profile</w:t>
-      </w:r>
+        <w:t>~/.</w:t>
+      </w:r>
+      <w:proofErr w:type="spellStart"/>
+      <w:r>
+        <w:t>bash_profile</w:t>
+      </w:r>
+      <w:proofErr w:type="spellEnd"/>
       <w:r>
         <w:rPr>
           <w:rFonts w:hint="eastAsia"/>
@@ -4285,8 +5195,21 @@
         <w:ind w:left="1080"/>
       </w:pPr>
       <w:r>
-        <w:t>#vi ~/.bash_profile</w:t>
-      </w:r>
+        <w:t>#</w:t>
+      </w:r>
+      <w:proofErr w:type="gramStart"/>
+      <w:r>
+        <w:t>vi</w:t>
+      </w:r>
+      <w:proofErr w:type="gramEnd"/>
+      <w:r>
+        <w:t> ~/.</w:t>
+      </w:r>
+      <w:proofErr w:type="spellStart"/>
+      <w:r>
+        <w:t>bash_profile</w:t>
+      </w:r>
+      <w:proofErr w:type="spellEnd"/>
     </w:p>
     <w:p>
       <w:pPr>
@@ -4314,8 +5237,13 @@
         <w:pStyle w:val="ListParagraph"/>
         <w:ind w:left="1080"/>
       </w:pPr>
-      <w:r>
-        <w:t>export PGHOME=/opt/pgsql-9.1.7</w:t>
+      <w:proofErr w:type="gramStart"/>
+      <w:r>
+        <w:t>export</w:t>
+      </w:r>
+      <w:proofErr w:type="gramEnd"/>
+      <w:r>
+        <w:t xml:space="preserve"> PGHOME=/opt/pgsql-9.1.7</w:t>
       </w:r>
     </w:p>
     <w:p>
@@ -4323,8 +5251,13 @@
         <w:pStyle w:val="ListParagraph"/>
         <w:ind w:left="1080"/>
       </w:pPr>
-      <w:r>
-        <w:t>export PGDATA=~/data</w:t>
+      <w:proofErr w:type="gramStart"/>
+      <w:r>
+        <w:t>export</w:t>
+      </w:r>
+      <w:proofErr w:type="gramEnd"/>
+      <w:r>
+        <w:t xml:space="preserve"> PGDATA=~/data</w:t>
       </w:r>
     </w:p>
     <w:p>
@@ -4332,9 +5265,11 @@
         <w:pStyle w:val="ListParagraph"/>
         <w:ind w:left="1080"/>
       </w:pPr>
+      <w:proofErr w:type="gramStart"/>
       <w:r>
         <w:t>export</w:t>
       </w:r>
+      <w:proofErr w:type="gramEnd"/>
       <w:r>
         <w:t xml:space="preserve"> PATH=$PATH:$HOME/bin:$PGHOME/bin</w:t>
       </w:r>
@@ -4366,8 +5301,13 @@
         <w:ind w:left="1080"/>
       </w:pPr>
       <w:r>
-        <w:t>#source ~/.bash_profile</w:t>
-      </w:r>
+        <w:t>#source ~/.</w:t>
+      </w:r>
+      <w:proofErr w:type="spellStart"/>
+      <w:r>
+        <w:t>bash_profile</w:t>
+      </w:r>
+      <w:proofErr w:type="spellEnd"/>
     </w:p>
     <w:p>
       <w:pPr>
@@ -4386,9 +5326,11 @@
         </w:rPr>
         <w:t>初始化</w:t>
       </w:r>
+      <w:proofErr w:type="spellStart"/>
       <w:r>
         <w:t>postgres</w:t>
       </w:r>
+      <w:proofErr w:type="spellEnd"/>
       <w:r>
         <w:rPr>
           <w:rFonts w:hint="eastAsia"/>
@@ -4402,8 +5344,13 @@
         <w:ind w:left="1080"/>
       </w:pPr>
       <w:r>
-        <w:t>#initdb</w:t>
-      </w:r>
+        <w:t>#</w:t>
+      </w:r>
+      <w:proofErr w:type="spellStart"/>
+      <w:r>
+        <w:t>initdb</w:t>
+      </w:r>
+      <w:proofErr w:type="spellEnd"/>
     </w:p>
     <w:p>
       <w:pPr>
@@ -4453,8 +5400,13 @@
         <w:ind w:left="1080"/>
       </w:pPr>
       <w:r>
-        <w:t>#vim ./pg_hba.conf</w:t>
-      </w:r>
+        <w:t>#vim ./</w:t>
+      </w:r>
+      <w:proofErr w:type="spellStart"/>
+      <w:r>
+        <w:t>pg_hba.conf</w:t>
+      </w:r>
+      <w:proofErr w:type="spellEnd"/>
     </w:p>
     <w:p>
       <w:pPr>
@@ -4504,7 +5456,7 @@
                     </pic:cNvPicPr>
                   </pic:nvPicPr>
                   <pic:blipFill>
-                    <a:blip r:embed="rId22">
+                    <a:blip r:embed="rId23">
                       <a:extLst>
                         <a:ext uri="{28A0092B-C50C-407E-A947-70E740481C1C}">
                           <a14:useLocalDpi xmlns:a14="http://schemas.microsoft.com/office/drawing/2010/main" val="0"/>
@@ -4561,6 +5513,7 @@
         </w:rPr>
         <w:t>启动</w:t>
       </w:r>
+      <w:proofErr w:type="spellStart"/>
       <w:r>
         <w:rPr>
           <w:rFonts w:ascii="Verdana" w:hAnsi="Verdana"/>
@@ -4570,6 +5523,7 @@
         </w:rPr>
         <w:t>postgres</w:t>
       </w:r>
+      <w:proofErr w:type="spellEnd"/>
       <w:r>
         <w:rPr>
           <w:rFonts w:ascii="Microsoft YaHei" w:eastAsia="Microsoft YaHei" w:hAnsi="Microsoft YaHei" w:cs="Microsoft YaHei" w:hint="eastAsia"/>
@@ -4600,7 +5554,27 @@
           <w:sz w:val="18"/>
           <w:szCs w:val="18"/>
         </w:rPr>
-        <w:t>#pg_ctl start</w:t>
+        <w:t>#</w:t>
+      </w:r>
+      <w:proofErr w:type="spellStart"/>
+      <w:r>
+        <w:rPr>
+          <w:rFonts w:ascii="Verdana" w:hAnsi="Verdana"/>
+          <w:color w:val="000000"/>
+          <w:sz w:val="18"/>
+          <w:szCs w:val="18"/>
+        </w:rPr>
+        <w:t>pg_ctl</w:t>
+      </w:r>
+      <w:proofErr w:type="spellEnd"/>
+      <w:r>
+        <w:rPr>
+          <w:rFonts w:ascii="Verdana" w:hAnsi="Verdana"/>
+          <w:color w:val="000000"/>
+          <w:sz w:val="18"/>
+          <w:szCs w:val="18"/>
+        </w:rPr>
+        <w:t xml:space="preserve"> start</w:t>
       </w:r>
     </w:p>
     <w:p>
@@ -4625,6 +5599,7 @@
         </w:rPr>
         <w:t>停止</w:t>
       </w:r>
+      <w:proofErr w:type="spellStart"/>
       <w:r>
         <w:rPr>
           <w:rFonts w:ascii="Verdana" w:hAnsi="Verdana"/>
@@ -4634,6 +5609,7 @@
         </w:rPr>
         <w:t>postgresql</w:t>
       </w:r>
+      <w:proofErr w:type="spellEnd"/>
       <w:r>
         <w:rPr>
           <w:rFonts w:ascii="Microsoft YaHei" w:eastAsia="Microsoft YaHei" w:hAnsi="Microsoft YaHei" w:cs="Microsoft YaHei" w:hint="eastAsia"/>
@@ -4664,7 +5640,27 @@
           <w:sz w:val="18"/>
           <w:szCs w:val="18"/>
         </w:rPr>
-        <w:t>#pg_ctl stop</w:t>
+        <w:t>#</w:t>
+      </w:r>
+      <w:proofErr w:type="spellStart"/>
+      <w:r>
+        <w:rPr>
+          <w:rFonts w:ascii="Verdana" w:hAnsi="Verdana"/>
+          <w:color w:val="000000"/>
+          <w:sz w:val="18"/>
+          <w:szCs w:val="18"/>
+        </w:rPr>
+        <w:t>pg_ctl</w:t>
+      </w:r>
+      <w:proofErr w:type="spellEnd"/>
+      <w:r>
+        <w:rPr>
+          <w:rFonts w:ascii="Verdana" w:hAnsi="Verdana"/>
+          <w:color w:val="000000"/>
+          <w:sz w:val="18"/>
+          <w:szCs w:val="18"/>
+        </w:rPr>
+        <w:t xml:space="preserve"> stop</w:t>
       </w:r>
     </w:p>
     <w:p>
@@ -4739,6 +5735,7 @@
         </w:rPr>
         <w:t>安装</w:t>
       </w:r>
+      <w:proofErr w:type="spellStart"/>
       <w:r>
         <w:rPr>
           <w:rStyle w:val="Strong"/>
@@ -4756,6 +5753,7 @@
         </w:rPr>
         <w:t>pgadmin</w:t>
       </w:r>
+      <w:proofErr w:type="spellEnd"/>
     </w:p>
     <w:p>
       <w:pPr>
@@ -4789,8 +5787,29 @@
         <w:t>：</w:t>
       </w:r>
       <w:r>
-        <w:t>\\ch01w0102\ACS2\Software Team\Application Team\PengJiang\Tools\DevTools\pgadmin</w:t>
-      </w:r>
+        <w:t>\\ch01w0102\ACS2\Software Team\Application Team\</w:t>
+      </w:r>
+      <w:proofErr w:type="spellStart"/>
+      <w:r>
+        <w:t>PengJiang</w:t>
+      </w:r>
+      <w:proofErr w:type="spellEnd"/>
+      <w:r>
+        <w:t>\Tools\</w:t>
+      </w:r>
+      <w:proofErr w:type="spellStart"/>
+      <w:r>
+        <w:t>DevTools</w:t>
+      </w:r>
+      <w:proofErr w:type="spellEnd"/>
+      <w:r>
+        <w:t>\</w:t>
+      </w:r>
+      <w:proofErr w:type="spellStart"/>
+      <w:r>
+        <w:t>pgadmin</w:t>
+      </w:r>
+      <w:proofErr w:type="spellEnd"/>
     </w:p>
     <w:p>
       <w:pPr>
@@ -4830,52 +5849,6 @@
             <wp:extent cx="4848225" cy="5324475"/>
             <wp:effectExtent l="0" t="0" r="9525" b="9525"/>
             <wp:docPr id="18" name="Picture 18"/>
-            <wp:cNvGraphicFramePr>
-              <a:graphicFrameLocks xmlns:a="http://schemas.openxmlformats.org/drawingml/2006/main" noChangeAspect="1"/>
-            </wp:cNvGraphicFramePr>
-            <a:graphic xmlns:a="http://schemas.openxmlformats.org/drawingml/2006/main">
-              <a:graphicData uri="http://schemas.openxmlformats.org/drawingml/2006/picture">
-                <pic:pic xmlns:pic="http://schemas.openxmlformats.org/drawingml/2006/picture">
-                  <pic:nvPicPr>
-                    <pic:cNvPr id="1" name=""/>
-                    <pic:cNvPicPr/>
-                  </pic:nvPicPr>
-                  <pic:blipFill>
-                    <a:blip r:embed="rId23"/>
-                    <a:stretch>
-                      <a:fillRect/>
-                    </a:stretch>
-                  </pic:blipFill>
-                  <pic:spPr>
-                    <a:xfrm>
-                      <a:off x="0" y="0"/>
-                      <a:ext cx="4848225" cy="5324475"/>
-                    </a:xfrm>
-                    <a:prstGeom prst="rect">
-                      <a:avLst/>
-                    </a:prstGeom>
-                  </pic:spPr>
-                </pic:pic>
-              </a:graphicData>
-            </a:graphic>
-          </wp:inline>
-        </w:drawing>
-      </w:r>
-    </w:p>
-    <w:p>
-      <w:pPr>
-        <w:ind w:left="720"/>
-      </w:pPr>
-      <w:r>
-        <w:rPr>
-          <w:noProof/>
-        </w:rPr>
-        <w:lastRenderedPageBreak/>
-        <w:drawing>
-          <wp:inline distT="0" distB="0" distL="0" distR="0" wp14:anchorId="57F3EEF6" wp14:editId="144ADEC6">
-            <wp:extent cx="4838700" cy="5314950"/>
-            <wp:effectExtent l="0" t="0" r="0" b="0"/>
-            <wp:docPr id="19" name="Picture 19"/>
             <wp:cNvGraphicFramePr>
               <a:graphicFrameLocks xmlns:a="http://schemas.openxmlformats.org/drawingml/2006/main" noChangeAspect="1"/>
             </wp:cNvGraphicFramePr>
@@ -4895,6 +5868,52 @@
                   <pic:spPr>
                     <a:xfrm>
                       <a:off x="0" y="0"/>
+                      <a:ext cx="4848225" cy="5324475"/>
+                    </a:xfrm>
+                    <a:prstGeom prst="rect">
+                      <a:avLst/>
+                    </a:prstGeom>
+                  </pic:spPr>
+                </pic:pic>
+              </a:graphicData>
+            </a:graphic>
+          </wp:inline>
+        </w:drawing>
+      </w:r>
+    </w:p>
+    <w:p>
+      <w:pPr>
+        <w:ind w:left="720"/>
+      </w:pPr>
+      <w:r>
+        <w:rPr>
+          <w:noProof/>
+        </w:rPr>
+        <w:lastRenderedPageBreak/>
+        <w:drawing>
+          <wp:inline distT="0" distB="0" distL="0" distR="0" wp14:anchorId="57F3EEF6" wp14:editId="144ADEC6">
+            <wp:extent cx="4838700" cy="5314950"/>
+            <wp:effectExtent l="0" t="0" r="0" b="0"/>
+            <wp:docPr id="19" name="Picture 19"/>
+            <wp:cNvGraphicFramePr>
+              <a:graphicFrameLocks xmlns:a="http://schemas.openxmlformats.org/drawingml/2006/main" noChangeAspect="1"/>
+            </wp:cNvGraphicFramePr>
+            <a:graphic xmlns:a="http://schemas.openxmlformats.org/drawingml/2006/main">
+              <a:graphicData uri="http://schemas.openxmlformats.org/drawingml/2006/picture">
+                <pic:pic xmlns:pic="http://schemas.openxmlformats.org/drawingml/2006/picture">
+                  <pic:nvPicPr>
+                    <pic:cNvPr id="1" name=""/>
+                    <pic:cNvPicPr/>
+                  </pic:nvPicPr>
+                  <pic:blipFill>
+                    <a:blip r:embed="rId25"/>
+                    <a:stretch>
+                      <a:fillRect/>
+                    </a:stretch>
+                  </pic:blipFill>
+                  <pic:spPr>
+                    <a:xfrm>
+                      <a:off x="0" y="0"/>
                       <a:ext cx="4838700" cy="5314950"/>
                     </a:xfrm>
                     <a:prstGeom prst="rect">
@@ -4948,6 +5967,7 @@
         </w:rPr>
         <w:t>安装</w:t>
       </w:r>
+      <w:proofErr w:type="spellStart"/>
       <w:r>
         <w:rPr>
           <w:rStyle w:val="Strong"/>
@@ -4965,13 +5985,14 @@
         </w:rPr>
         <w:t>Jexus</w:t>
       </w:r>
+      <w:proofErr w:type="spellEnd"/>
     </w:p>
     <w:p>
       <w:pPr>
         <w:ind w:left="720"/>
       </w:pPr>
-      <w:bookmarkStart w:id="9" w:name="OLE_LINK7"/>
-      <w:bookmarkStart w:id="10" w:name="OLE_LINK8"/>
+      <w:bookmarkStart w:id="13" w:name="OLE_LINK7"/>
+      <w:bookmarkStart w:id="14" w:name="OLE_LINK8"/>
       <w:r>
         <w:rPr>
           <w:rFonts w:hint="eastAsia"/>
@@ -4982,8 +6003,8 @@
         <w:t>jexus-5.8.1.tar.gz</w:t>
       </w:r>
     </w:p>
-    <w:bookmarkEnd w:id="9"/>
-    <w:bookmarkEnd w:id="10"/>
+    <w:bookmarkEnd w:id="13"/>
+    <w:bookmarkEnd w:id="14"/>
     <w:p>
       <w:pPr>
         <w:ind w:left="720"/>
@@ -5047,7 +6068,21 @@
         <w:rPr>
           <w:rFonts w:hint="eastAsia"/>
         </w:rPr>
-        <w:t xml:space="preserve">tar -zxvf </w:t>
+        <w:t>tar -</w:t>
+      </w:r>
+      <w:proofErr w:type="spellStart"/>
+      <w:r>
+        <w:rPr>
+          <w:rFonts w:hint="eastAsia"/>
+        </w:rPr>
+        <w:t>zxvf</w:t>
+      </w:r>
+      <w:proofErr w:type="spellEnd"/>
+      <w:r>
+        <w:rPr>
+          <w:rFonts w:hint="eastAsia"/>
+        </w:rPr>
+        <w:t xml:space="preserve"> </w:t>
       </w:r>
       <w:r>
         <w:t>jexus-5.8.1.tar.gz</w:t>
@@ -5090,13 +6125,25 @@
           <w:szCs w:val="21"/>
         </w:rPr>
       </w:pPr>
+      <w:proofErr w:type="spellStart"/>
+      <w:proofErr w:type="gramStart"/>
       <w:r>
         <w:rPr>
           <w:rFonts w:ascii="SimSun" w:eastAsia="SimSun" w:hAnsi="SimSun" w:hint="eastAsia"/>
           <w:sz w:val="21"/>
           <w:szCs w:val="21"/>
         </w:rPr>
-        <w:t>sudo ./upgrade</w:t>
+        <w:t>sudo</w:t>
+      </w:r>
+      <w:proofErr w:type="spellEnd"/>
+      <w:proofErr w:type="gramEnd"/>
+      <w:r>
+        <w:rPr>
+          <w:rFonts w:ascii="SimSun" w:eastAsia="SimSun" w:hAnsi="SimSun" w:hint="eastAsia"/>
+          <w:sz w:val="21"/>
+          <w:szCs w:val="21"/>
+        </w:rPr>
+        <w:t xml:space="preserve"> ./upgrade</w:t>
       </w:r>
     </w:p>
     <w:p>
@@ -5109,11 +6156,61 @@
         </w:rPr>
         <w:t>启动：</w:t>
       </w:r>
-      <w:r>
-        <w:rPr>
-          <w:rFonts w:hint="eastAsia"/>
-        </w:rPr>
-        <w:t>sudo /usr/jexus/jws start</w:t>
+      <w:proofErr w:type="spellStart"/>
+      <w:r>
+        <w:rPr>
+          <w:rFonts w:hint="eastAsia"/>
+        </w:rPr>
+        <w:t>sudo</w:t>
+      </w:r>
+      <w:proofErr w:type="spellEnd"/>
+      <w:r>
+        <w:rPr>
+          <w:rFonts w:hint="eastAsia"/>
+        </w:rPr>
+        <w:t xml:space="preserve"> /</w:t>
+      </w:r>
+      <w:proofErr w:type="spellStart"/>
+      <w:r>
+        <w:rPr>
+          <w:rFonts w:hint="eastAsia"/>
+        </w:rPr>
+        <w:t>usr</w:t>
+      </w:r>
+      <w:proofErr w:type="spellEnd"/>
+      <w:r>
+        <w:rPr>
+          <w:rFonts w:hint="eastAsia"/>
+        </w:rPr>
+        <w:t>/</w:t>
+      </w:r>
+      <w:proofErr w:type="spellStart"/>
+      <w:r>
+        <w:rPr>
+          <w:rFonts w:hint="eastAsia"/>
+        </w:rPr>
+        <w:t>jexus</w:t>
+      </w:r>
+      <w:proofErr w:type="spellEnd"/>
+      <w:r>
+        <w:rPr>
+          <w:rFonts w:hint="eastAsia"/>
+        </w:rPr>
+        <w:t>/</w:t>
+      </w:r>
+      <w:proofErr w:type="spellStart"/>
+      <w:r>
+        <w:rPr>
+          <w:rFonts w:hint="eastAsia"/>
+        </w:rPr>
+        <w:t>jws</w:t>
+      </w:r>
+      <w:proofErr w:type="spellEnd"/>
+      <w:r>
+        <w:rPr>
+          <w:rFonts w:hint="eastAsia"/>
+        </w:rPr>
+        <w:t xml:space="preserve"> start</w:t>
       </w:r>
       <w:r>
         <w:rPr>
@@ -5127,11 +6224,61 @@
         </w:rPr>
         <w:t>停止：</w:t>
       </w:r>
-      <w:r>
-        <w:rPr>
-          <w:rFonts w:hint="eastAsia"/>
-        </w:rPr>
-        <w:t>sudo /usr/jexus/jws stop</w:t>
+      <w:proofErr w:type="spellStart"/>
+      <w:r>
+        <w:rPr>
+          <w:rFonts w:hint="eastAsia"/>
+        </w:rPr>
+        <w:t>sudo</w:t>
+      </w:r>
+      <w:proofErr w:type="spellEnd"/>
+      <w:r>
+        <w:rPr>
+          <w:rFonts w:hint="eastAsia"/>
+        </w:rPr>
+        <w:t xml:space="preserve"> /</w:t>
+      </w:r>
+      <w:proofErr w:type="spellStart"/>
+      <w:r>
+        <w:rPr>
+          <w:rFonts w:hint="eastAsia"/>
+        </w:rPr>
+        <w:t>usr</w:t>
+      </w:r>
+      <w:proofErr w:type="spellEnd"/>
+      <w:r>
+        <w:rPr>
+          <w:rFonts w:hint="eastAsia"/>
+        </w:rPr>
+        <w:t>/</w:t>
+      </w:r>
+      <w:proofErr w:type="spellStart"/>
+      <w:r>
+        <w:rPr>
+          <w:rFonts w:hint="eastAsia"/>
+        </w:rPr>
+        <w:t>jexus</w:t>
+      </w:r>
+      <w:proofErr w:type="spellEnd"/>
+      <w:r>
+        <w:rPr>
+          <w:rFonts w:hint="eastAsia"/>
+        </w:rPr>
+        <w:t>/</w:t>
+      </w:r>
+      <w:proofErr w:type="spellStart"/>
+      <w:r>
+        <w:rPr>
+          <w:rFonts w:hint="eastAsia"/>
+        </w:rPr>
+        <w:t>jws</w:t>
+      </w:r>
+      <w:proofErr w:type="spellEnd"/>
+      <w:r>
+        <w:rPr>
+          <w:rFonts w:hint="eastAsia"/>
+        </w:rPr>
+        <w:t xml:space="preserve"> stop</w:t>
       </w:r>
       <w:r>
         <w:rPr>
@@ -5145,11 +6292,61 @@
         </w:rPr>
         <w:t>重启：</w:t>
       </w:r>
-      <w:r>
-        <w:rPr>
-          <w:rFonts w:hint="eastAsia"/>
-        </w:rPr>
-        <w:t>sudo /usr/jexus/jws restart</w:t>
+      <w:proofErr w:type="spellStart"/>
+      <w:r>
+        <w:rPr>
+          <w:rFonts w:hint="eastAsia"/>
+        </w:rPr>
+        <w:t>sudo</w:t>
+      </w:r>
+      <w:proofErr w:type="spellEnd"/>
+      <w:r>
+        <w:rPr>
+          <w:rFonts w:hint="eastAsia"/>
+        </w:rPr>
+        <w:t xml:space="preserve"> /</w:t>
+      </w:r>
+      <w:proofErr w:type="spellStart"/>
+      <w:r>
+        <w:rPr>
+          <w:rFonts w:hint="eastAsia"/>
+        </w:rPr>
+        <w:t>usr</w:t>
+      </w:r>
+      <w:proofErr w:type="spellEnd"/>
+      <w:r>
+        <w:rPr>
+          <w:rFonts w:hint="eastAsia"/>
+        </w:rPr>
+        <w:t>/</w:t>
+      </w:r>
+      <w:proofErr w:type="spellStart"/>
+      <w:r>
+        <w:rPr>
+          <w:rFonts w:hint="eastAsia"/>
+        </w:rPr>
+        <w:t>jexus</w:t>
+      </w:r>
+      <w:proofErr w:type="spellEnd"/>
+      <w:r>
+        <w:rPr>
+          <w:rFonts w:hint="eastAsia"/>
+        </w:rPr>
+        <w:t>/</w:t>
+      </w:r>
+      <w:proofErr w:type="spellStart"/>
+      <w:r>
+        <w:rPr>
+          <w:rFonts w:hint="eastAsia"/>
+        </w:rPr>
+        <w:t>jws</w:t>
+      </w:r>
+      <w:proofErr w:type="spellEnd"/>
+      <w:r>
+        <w:rPr>
+          <w:rFonts w:hint="eastAsia"/>
+        </w:rPr>
+        <w:t xml:space="preserve"> restart</w:t>
       </w:r>
       <w:r>
         <w:rPr>
@@ -5164,12 +6361,70 @@
         <w:lastRenderedPageBreak/>
         <w:t>重启指定网站：</w:t>
       </w:r>
-      <w:r>
-        <w:rPr>
-          <w:rFonts w:hint="eastAsia"/>
-        </w:rPr>
-        <w:t>sudo /usr/jexus/jws restart siteName</w:t>
-      </w:r>
+      <w:proofErr w:type="spellStart"/>
+      <w:r>
+        <w:rPr>
+          <w:rFonts w:hint="eastAsia"/>
+        </w:rPr>
+        <w:t>sudo</w:t>
+      </w:r>
+      <w:proofErr w:type="spellEnd"/>
+      <w:r>
+        <w:rPr>
+          <w:rFonts w:hint="eastAsia"/>
+        </w:rPr>
+        <w:t xml:space="preserve"> /</w:t>
+      </w:r>
+      <w:proofErr w:type="spellStart"/>
+      <w:r>
+        <w:rPr>
+          <w:rFonts w:hint="eastAsia"/>
+        </w:rPr>
+        <w:t>usr</w:t>
+      </w:r>
+      <w:proofErr w:type="spellEnd"/>
+      <w:r>
+        <w:rPr>
+          <w:rFonts w:hint="eastAsia"/>
+        </w:rPr>
+        <w:t>/</w:t>
+      </w:r>
+      <w:proofErr w:type="spellStart"/>
+      <w:r>
+        <w:rPr>
+          <w:rFonts w:hint="eastAsia"/>
+        </w:rPr>
+        <w:t>jexus</w:t>
+      </w:r>
+      <w:proofErr w:type="spellEnd"/>
+      <w:r>
+        <w:rPr>
+          <w:rFonts w:hint="eastAsia"/>
+        </w:rPr>
+        <w:t>/</w:t>
+      </w:r>
+      <w:proofErr w:type="spellStart"/>
+      <w:r>
+        <w:rPr>
+          <w:rFonts w:hint="eastAsia"/>
+        </w:rPr>
+        <w:t>jws</w:t>
+      </w:r>
+      <w:proofErr w:type="spellEnd"/>
+      <w:r>
+        <w:rPr>
+          <w:rFonts w:hint="eastAsia"/>
+        </w:rPr>
+        <w:t xml:space="preserve"> restart </w:t>
+      </w:r>
+      <w:proofErr w:type="spellStart"/>
+      <w:r>
+        <w:rPr>
+          <w:rFonts w:hint="eastAsia"/>
+        </w:rPr>
+        <w:t>siteName</w:t>
+      </w:r>
+      <w:proofErr w:type="spellEnd"/>
       <w:r>
         <w:rPr>
           <w:rFonts w:hint="eastAsia"/>
@@ -5182,12 +6437,70 @@
         </w:rPr>
         <w:t>停止指定网站：</w:t>
       </w:r>
-      <w:r>
-        <w:rPr>
-          <w:rFonts w:hint="eastAsia"/>
-        </w:rPr>
-        <w:t>sudo /usr/jexus/jws stop siteName</w:t>
-      </w:r>
+      <w:proofErr w:type="spellStart"/>
+      <w:r>
+        <w:rPr>
+          <w:rFonts w:hint="eastAsia"/>
+        </w:rPr>
+        <w:t>sudo</w:t>
+      </w:r>
+      <w:proofErr w:type="spellEnd"/>
+      <w:r>
+        <w:rPr>
+          <w:rFonts w:hint="eastAsia"/>
+        </w:rPr>
+        <w:t xml:space="preserve"> /</w:t>
+      </w:r>
+      <w:proofErr w:type="spellStart"/>
+      <w:r>
+        <w:rPr>
+          <w:rFonts w:hint="eastAsia"/>
+        </w:rPr>
+        <w:t>usr</w:t>
+      </w:r>
+      <w:proofErr w:type="spellEnd"/>
+      <w:r>
+        <w:rPr>
+          <w:rFonts w:hint="eastAsia"/>
+        </w:rPr>
+        <w:t>/</w:t>
+      </w:r>
+      <w:proofErr w:type="spellStart"/>
+      <w:r>
+        <w:rPr>
+          <w:rFonts w:hint="eastAsia"/>
+        </w:rPr>
+        <w:t>jexus</w:t>
+      </w:r>
+      <w:proofErr w:type="spellEnd"/>
+      <w:r>
+        <w:rPr>
+          <w:rFonts w:hint="eastAsia"/>
+        </w:rPr>
+        <w:t>/</w:t>
+      </w:r>
+      <w:proofErr w:type="spellStart"/>
+      <w:r>
+        <w:rPr>
+          <w:rFonts w:hint="eastAsia"/>
+        </w:rPr>
+        <w:t>jws</w:t>
+      </w:r>
+      <w:proofErr w:type="spellEnd"/>
+      <w:r>
+        <w:rPr>
+          <w:rFonts w:hint="eastAsia"/>
+        </w:rPr>
+        <w:t xml:space="preserve"> stop </w:t>
+      </w:r>
+      <w:proofErr w:type="spellStart"/>
+      <w:r>
+        <w:rPr>
+          <w:rFonts w:hint="eastAsia"/>
+        </w:rPr>
+        <w:t>siteName</w:t>
+      </w:r>
+      <w:proofErr w:type="spellEnd"/>
     </w:p>
     <w:p>
       <w:pPr>
@@ -6738,7 +8051,7 @@
 </file>
 
 <file path=customXml/itemProps1.xml><?xml version="1.0" encoding="utf-8"?>
-<ds:datastoreItem xmlns:ds="http://schemas.openxmlformats.org/officeDocument/2006/customXml" ds:itemID="{8AE84753-43F3-4A3A-A806-856528836B31}">
+<ds:datastoreItem xmlns:ds="http://schemas.openxmlformats.org/officeDocument/2006/customXml" ds:itemID="{5D630F5B-F5CE-40E6-9397-EECEB87A9C9B}">
   <ds:schemaRefs>
     <ds:schemaRef ds:uri="http://schemas.openxmlformats.org/officeDocument/2006/bibliography"/>
   </ds:schemaRefs>

</xml_diff>